<commit_message>
resoluciones de proyectos con formato XXXX/YYYY Planilla de Personal Afectado agregue codigo en DENOMINACION DEL PROYECTO y NUMERO RESL AVAL Viaticos no contemplo Rechazados para computo No puede modificar nada (excepto hasta) de integrantes ya chequeados por SCyT cuando el proyecto esta A
</commit_message>
<xml_diff>
--- a/www/Manual_SDD_AA.docx
+++ b/www/Manual_SDD_AA.docx
@@ -172,8 +172,6 @@
         </w:rPr>
         <w:t>n de materias</w:t>
       </w:r>
-      <w:bookmarkStart w:id="0" w:name="_GoBack"/>
-      <w:bookmarkEnd w:id="0"/>
     </w:p>
     <w:p>
       <w:pPr>
@@ -2712,9 +2710,9 @@
           <w:lang w:val="es-AR" w:eastAsia="zh-CN" w:bidi="hi-IN"/>
         </w:rPr>
       </w:pPr>
-      <w:bookmarkStart w:id="1" w:name="OLE_LINK9"/>
-      <w:bookmarkStart w:id="2" w:name="OLE_LINK10"/>
-      <w:bookmarkStart w:id="3" w:name="OLE_LINK11"/>
+      <w:bookmarkStart w:id="0" w:name="OLE_LINK9"/>
+      <w:bookmarkStart w:id="1" w:name="OLE_LINK10"/>
+      <w:bookmarkStart w:id="2" w:name="OLE_LINK11"/>
       <w:r>
         <w:rPr>
           <w:rFonts w:ascii="Trebuchet MS" w:eastAsia="Droid Sans Fallback" w:hAnsi="Trebuchet MS" w:cs="FreeSans"/>
@@ -2729,9 +2727,9 @@
         <w:t>Postgrado</w:t>
       </w:r>
     </w:p>
+    <w:bookmarkEnd w:id="0"/>
     <w:bookmarkEnd w:id="1"/>
     <w:bookmarkEnd w:id="2"/>
-    <w:bookmarkEnd w:id="3"/>
     <w:p>
       <w:pPr>
         <w:pStyle w:val="NormalWeb"/>
@@ -3607,8 +3605,8 @@
           <w:szCs w:val="28"/>
         </w:rPr>
       </w:pPr>
-      <w:bookmarkStart w:id="4" w:name="OLE_LINK1"/>
-      <w:bookmarkStart w:id="5" w:name="OLE_LINK2"/>
+      <w:bookmarkStart w:id="3" w:name="OLE_LINK1"/>
+      <w:bookmarkStart w:id="4" w:name="OLE_LINK2"/>
     </w:p>
     <w:p>
       <w:pPr>
@@ -4350,8 +4348,8 @@
         </w:rPr>
       </w:pPr>
     </w:p>
+    <w:bookmarkEnd w:id="3"/>
     <w:bookmarkEnd w:id="4"/>
-    <w:bookmarkEnd w:id="5"/>
     <w:p>
       <w:pPr>
         <w:rPr>
@@ -7125,8 +7123,12 @@
       </w:pPr>
     </w:p>
     <w:sectPr>
-      <w:headerReference w:type="default" r:id="rId31"/>
-      <w:footerReference w:type="default" r:id="rId32"/>
+      <w:headerReference w:type="even" r:id="rId31"/>
+      <w:headerReference w:type="default" r:id="rId32"/>
+      <w:footerReference w:type="even" r:id="rId33"/>
+      <w:footerReference w:type="default" r:id="rId34"/>
+      <w:headerReference w:type="first" r:id="rId35"/>
+      <w:footerReference w:type="first" r:id="rId36"/>
       <w:pgSz w:w="12240" w:h="15840"/>
       <w:pgMar w:top="1417" w:right="1701" w:bottom="1417" w:left="1701" w:header="708" w:footer="708" w:gutter="0"/>
       <w:cols w:space="708"/>
@@ -7159,22 +7161,41 @@
 <w:ftr xmlns:wpc="http://schemas.microsoft.com/office/word/2010/wordprocessingCanvas" xmlns:mc="http://schemas.openxmlformats.org/markup-compatibility/2006" xmlns:o="urn:schemas-microsoft-com:office:office" xmlns:r="http://schemas.openxmlformats.org/officeDocument/2006/relationships" xmlns:m="http://schemas.openxmlformats.org/officeDocument/2006/math" xmlns:v="urn:schemas-microsoft-com:vml" xmlns:wp14="http://schemas.microsoft.com/office/word/2010/wordprocessingDrawing" xmlns:wp="http://schemas.openxmlformats.org/drawingml/2006/wordprocessingDrawing" xmlns:w10="urn:schemas-microsoft-com:office:word" xmlns:w="http://schemas.openxmlformats.org/wordprocessingml/2006/main" xmlns:w14="http://schemas.microsoft.com/office/word/2010/wordml" xmlns:wpg="http://schemas.microsoft.com/office/word/2010/wordprocessingGroup" xmlns:wpi="http://schemas.microsoft.com/office/word/2010/wordprocessingInk" xmlns:wne="http://schemas.microsoft.com/office/word/2006/wordml" xmlns:wps="http://schemas.microsoft.com/office/word/2010/wordprocessingShape" mc:Ignorable="w14 wp14">
   <w:p>
     <w:pPr>
+      <w:pStyle w:val="Piedepgina"/>
+    </w:pPr>
+  </w:p>
+</w:ftr>
+</file>
+
+<file path=word/footer2.xml><?xml version="1.0" encoding="utf-8"?>
+<w:ftr xmlns:wpc="http://schemas.microsoft.com/office/word/2010/wordprocessingCanvas" xmlns:mc="http://schemas.openxmlformats.org/markup-compatibility/2006" xmlns:o="urn:schemas-microsoft-com:office:office" xmlns:r="http://schemas.openxmlformats.org/officeDocument/2006/relationships" xmlns:m="http://schemas.openxmlformats.org/officeDocument/2006/math" xmlns:v="urn:schemas-microsoft-com:vml" xmlns:wp14="http://schemas.microsoft.com/office/word/2010/wordprocessingDrawing" xmlns:wp="http://schemas.openxmlformats.org/drawingml/2006/wordprocessingDrawing" xmlns:w10="urn:schemas-microsoft-com:office:word" xmlns:w="http://schemas.openxmlformats.org/wordprocessingml/2006/main" xmlns:w14="http://schemas.microsoft.com/office/word/2010/wordml" xmlns:wpg="http://schemas.microsoft.com/office/word/2010/wordprocessingGroup" xmlns:wpi="http://schemas.microsoft.com/office/word/2010/wordprocessingInk" xmlns:wne="http://schemas.microsoft.com/office/word/2006/wordml" xmlns:wps="http://schemas.microsoft.com/office/word/2010/wordprocessingShape" mc:Ignorable="w14 wp14">
+  <w:p>
+    <w:pPr>
       <w:jc w:val="center"/>
+      <w:rPr>
+        <w:rFonts w:asciiTheme="minorHAnsi" w:hAnsiTheme="minorHAnsi"/>
+        <w:sz w:val="22"/>
+        <w:szCs w:val="22"/>
+      </w:rPr>
     </w:pPr>
     <w:r>
       <w:rPr>
-        <w:rFonts w:ascii="Verdana" w:hAnsi="Verdana"/>
+        <w:rFonts w:asciiTheme="minorHAnsi" w:hAnsiTheme="minorHAnsi"/>
         <w:color w:val="999999"/>
-        <w:sz w:val="15"/>
+        <w:sz w:val="18"/>
+        <w:szCs w:val="18"/>
       </w:rPr>
       <w:t>Desarrollado por </w:t>
     </w:r>
     <w:r>
       <w:rPr>
+        <w:rFonts w:asciiTheme="minorHAnsi" w:hAnsiTheme="minorHAnsi"/>
         <w:noProof/>
+        <w:sz w:val="18"/>
+        <w:szCs w:val="18"/>
       </w:rPr>
       <w:drawing>
-        <wp:inline distT="0" distB="0" distL="0" distR="0" wp14:anchorId="702FD76B" wp14:editId="766811A3">
+        <wp:inline distT="0" distB="0" distL="0" distR="0" wp14:anchorId="67E2E3B3" wp14:editId="06462718">
           <wp:extent cx="200025" cy="190500"/>
           <wp:effectExtent l="0" t="0" r="9525" b="0"/>
           <wp:docPr id="1" name="Imagen 1" descr="isosubti"/>
@@ -7224,208 +7245,186 @@
     </w:r>
     <w:r>
       <w:rPr>
-        <w:rFonts w:ascii="Verdana" w:hAnsi="Verdana"/>
+        <w:rFonts w:asciiTheme="minorHAnsi" w:hAnsiTheme="minorHAnsi"/>
+        <w:bCs/>
+        <w:color w:val="999999"/>
+        <w:sz w:val="18"/>
+        <w:szCs w:val="18"/>
+      </w:rPr>
+      <w:t>Subsecretaría de Tecnología de la Información</w:t>
+    </w:r>
+    <w:r>
+      <w:rPr>
+        <w:rFonts w:asciiTheme="minorHAnsi" w:hAnsiTheme="minorHAnsi"/>
+        <w:bCs/>
+        <w:color w:val="999999"/>
+        <w:sz w:val="18"/>
+        <w:szCs w:val="18"/>
+      </w:rPr>
+      <w:t> </w:t>
+    </w:r>
+    <w:hyperlink r:id="rId2" w:anchor="_blank" w:history="1">
+      <w:r>
+        <w:rPr>
+          <w:rFonts w:asciiTheme="minorHAnsi" w:hAnsiTheme="minorHAnsi"/>
+          <w:bCs/>
+          <w:color w:val="999999"/>
+          <w:sz w:val="18"/>
+          <w:szCs w:val="18"/>
+        </w:rPr>
+        <w:t>- UNCOMA</w:t>
+      </w:r>
+    </w:hyperlink>
+    <w:r>
+      <w:rPr>
+        <w:rFonts w:asciiTheme="minorHAnsi" w:hAnsiTheme="minorHAnsi"/>
+        <w:bCs/>
+        <w:color w:val="999999"/>
+        <w:sz w:val="18"/>
+        <w:szCs w:val="18"/>
+      </w:rPr>
+      <w:tab/>
+    </w:r>
+    <w:r>
+      <w:rPr>
+        <w:rFonts w:asciiTheme="minorHAnsi" w:hAnsiTheme="minorHAnsi"/>
         <w:bCs/>
         <w:color w:val="999999"/>
         <w:sz w:val="15"/>
       </w:rPr>
-      <w:t>Equipo de Desarrollo TOBA </w:t>
-    </w:r>
-    <w:hyperlink r:id="rId2" w:anchor="_blank" w:history="1">
-      <w:r>
-        <w:rPr>
-          <w:rFonts w:hAnsi="Verdana"/>
-          <w:bCs/>
-          <w:color w:val="999999"/>
-          <w:sz w:val="15"/>
-        </w:rPr>
-        <w:t>- UNCOMA</w:t>
-      </w:r>
-    </w:hyperlink>
-    <w:r>
-      <w:rPr>
-        <w:rFonts w:hAnsi="Verdana"/>
-        <w:bCs/>
-        <w:color w:val="999999"/>
-        <w:sz w:val="15"/>
-      </w:rPr>
       <w:tab/>
     </w:r>
     <w:r>
       <w:rPr>
-        <w:rFonts w:hAnsi="Verdana"/>
+        <w:rFonts w:asciiTheme="minorHAnsi" w:hAnsiTheme="minorHAnsi"/>
         <w:bCs/>
         <w:color w:val="999999"/>
-        <w:sz w:val="15"/>
-      </w:rPr>
-      <w:tab/>
+        <w:sz w:val="22"/>
+        <w:szCs w:val="22"/>
+        <w:lang w:val="es-ES"/>
+      </w:rPr>
+      <w:t xml:space="preserve">Página </w:t>
     </w:r>
     <w:r>
       <w:rPr>
-        <w:rFonts w:hAnsi="Verdana"/>
-        <w:bCs/>
-        <w:color w:val="999999"/>
-        <w:sz w:val="15"/>
-      </w:rPr>
-      <w:tab/>
-    </w:r>
-    <w:r>
-      <w:rPr>
-        <w:rFonts w:hAnsi="Verdana"/>
-        <w:bCs/>
-        <w:color w:val="999999"/>
-        <w:sz w:val="15"/>
-      </w:rPr>
-      <w:tab/>
-    </w:r>
-    <w:r>
-      <w:rPr>
-        <w:rFonts w:hAnsi="Verdana"/>
-        <w:bCs/>
-        <w:color w:val="999999"/>
-        <w:sz w:val="15"/>
-      </w:rPr>
-      <w:tab/>
-    </w:r>
-    <w:r>
-      <w:rPr>
-        <w:rFonts w:hAnsi="Verdana"/>
-        <w:bCs/>
-        <w:color w:val="999999"/>
-        <w:sz w:val="15"/>
-        <w:lang w:val="es-ES"/>
-      </w:rPr>
-      <w:t>P</w:t>
-    </w:r>
-    <w:r>
-      <w:rPr>
-        <w:rFonts w:hAnsi="Verdana"/>
-        <w:bCs/>
-        <w:color w:val="999999"/>
-        <w:sz w:val="15"/>
-        <w:lang w:val="es-ES"/>
-      </w:rPr>
-      <w:t>á</w:t>
-    </w:r>
-    <w:r>
-      <w:rPr>
-        <w:rFonts w:hAnsi="Verdana"/>
-        <w:bCs/>
-        <w:color w:val="999999"/>
-        <w:sz w:val="15"/>
-        <w:lang w:val="es-ES"/>
-      </w:rPr>
-      <w:t xml:space="preserve">gina </w:t>
-    </w:r>
-    <w:r>
-      <w:rPr>
-        <w:rFonts w:hAnsi="Verdana"/>
+        <w:rFonts w:asciiTheme="minorHAnsi" w:hAnsiTheme="minorHAnsi"/>
         <w:b/>
         <w:bCs/>
         <w:color w:val="999999"/>
-        <w:sz w:val="15"/>
+        <w:sz w:val="22"/>
+        <w:szCs w:val="22"/>
       </w:rPr>
       <w:fldChar w:fldCharType="begin"/>
     </w:r>
     <w:r>
       <w:rPr>
-        <w:rFonts w:hAnsi="Verdana"/>
+        <w:rFonts w:asciiTheme="minorHAnsi" w:hAnsiTheme="minorHAnsi"/>
         <w:b/>
         <w:bCs/>
         <w:color w:val="999999"/>
-        <w:sz w:val="15"/>
+        <w:sz w:val="22"/>
+        <w:szCs w:val="22"/>
       </w:rPr>
       <w:instrText>PAGE  \* Arabic  \* MERGEFORMAT</w:instrText>
     </w:r>
     <w:r>
       <w:rPr>
-        <w:rFonts w:hAnsi="Verdana"/>
+        <w:rFonts w:asciiTheme="minorHAnsi" w:hAnsiTheme="minorHAnsi"/>
         <w:b/>
         <w:bCs/>
         <w:color w:val="999999"/>
-        <w:sz w:val="15"/>
+        <w:sz w:val="22"/>
+        <w:szCs w:val="22"/>
       </w:rPr>
       <w:fldChar w:fldCharType="separate"/>
     </w:r>
     <w:r>
       <w:rPr>
-        <w:rFonts w:hAnsi="Verdana"/>
+        <w:rFonts w:asciiTheme="minorHAnsi" w:hAnsiTheme="minorHAnsi"/>
         <w:b/>
         <w:bCs/>
         <w:noProof/>
         <w:color w:val="999999"/>
-        <w:sz w:val="15"/>
-      </w:rPr>
-      <w:t>1</w:t>
+        <w:sz w:val="22"/>
+        <w:szCs w:val="22"/>
+      </w:rPr>
+      <w:t>2</w:t>
     </w:r>
     <w:r>
       <w:rPr>
-        <w:rFonts w:hAnsi="Verdana"/>
+        <w:rFonts w:asciiTheme="minorHAnsi" w:hAnsiTheme="minorHAnsi"/>
         <w:b/>
         <w:bCs/>
         <w:color w:val="999999"/>
-        <w:sz w:val="15"/>
+        <w:sz w:val="22"/>
+        <w:szCs w:val="22"/>
       </w:rPr>
       <w:fldChar w:fldCharType="end"/>
     </w:r>
     <w:r>
       <w:rPr>
-        <w:rFonts w:hAnsi="Verdana"/>
+        <w:rFonts w:asciiTheme="minorHAnsi" w:hAnsiTheme="minorHAnsi"/>
         <w:bCs/>
         <w:color w:val="999999"/>
-        <w:sz w:val="15"/>
+        <w:sz w:val="22"/>
+        <w:szCs w:val="22"/>
         <w:lang w:val="es-ES"/>
       </w:rPr>
       <w:t xml:space="preserve"> de </w:t>
     </w:r>
     <w:r>
       <w:rPr>
-        <w:rFonts w:hAnsi="Verdana"/>
+        <w:rFonts w:asciiTheme="minorHAnsi" w:hAnsiTheme="minorHAnsi"/>
         <w:b/>
         <w:bCs/>
         <w:color w:val="999999"/>
-        <w:sz w:val="15"/>
+        <w:sz w:val="22"/>
+        <w:szCs w:val="22"/>
       </w:rPr>
       <w:fldChar w:fldCharType="begin"/>
     </w:r>
     <w:r>
       <w:rPr>
-        <w:rFonts w:hAnsi="Verdana"/>
+        <w:rFonts w:asciiTheme="minorHAnsi" w:hAnsiTheme="minorHAnsi"/>
         <w:b/>
         <w:bCs/>
         <w:color w:val="999999"/>
-        <w:sz w:val="15"/>
+        <w:sz w:val="22"/>
+        <w:szCs w:val="22"/>
       </w:rPr>
       <w:instrText>NUMPAGES  \* Arabic  \* MERGEFORMAT</w:instrText>
     </w:r>
     <w:r>
       <w:rPr>
-        <w:rFonts w:hAnsi="Verdana"/>
+        <w:rFonts w:asciiTheme="minorHAnsi" w:hAnsiTheme="minorHAnsi"/>
         <w:b/>
         <w:bCs/>
         <w:color w:val="999999"/>
-        <w:sz w:val="15"/>
+        <w:sz w:val="22"/>
+        <w:szCs w:val="22"/>
       </w:rPr>
       <w:fldChar w:fldCharType="separate"/>
     </w:r>
     <w:r>
       <w:rPr>
-        <w:rFonts w:hAnsi="Verdana"/>
+        <w:rFonts w:asciiTheme="minorHAnsi" w:hAnsiTheme="minorHAnsi"/>
         <w:b/>
         <w:bCs/>
         <w:noProof/>
         <w:color w:val="999999"/>
-        <w:sz w:val="15"/>
+        <w:sz w:val="22"/>
+        <w:szCs w:val="22"/>
       </w:rPr>
       <w:t>10</w:t>
     </w:r>
     <w:r>
       <w:rPr>
-        <w:rFonts w:hAnsi="Verdana"/>
+        <w:rFonts w:asciiTheme="minorHAnsi" w:hAnsiTheme="minorHAnsi"/>
         <w:b/>
         <w:bCs/>
         <w:color w:val="999999"/>
-        <w:sz w:val="15"/>
+        <w:sz w:val="22"/>
+        <w:szCs w:val="22"/>
       </w:rPr>
       <w:fldChar w:fldCharType="end"/>
     </w:r>
@@ -7438,6 +7437,16 @@
 </w:ftr>
 </file>
 
+<file path=word/footer3.xml><?xml version="1.0" encoding="utf-8"?>
+<w:ftr xmlns:wpc="http://schemas.microsoft.com/office/word/2010/wordprocessingCanvas" xmlns:mc="http://schemas.openxmlformats.org/markup-compatibility/2006" xmlns:o="urn:schemas-microsoft-com:office:office" xmlns:r="http://schemas.openxmlformats.org/officeDocument/2006/relationships" xmlns:m="http://schemas.openxmlformats.org/officeDocument/2006/math" xmlns:v="urn:schemas-microsoft-com:vml" xmlns:wp14="http://schemas.microsoft.com/office/word/2010/wordprocessingDrawing" xmlns:wp="http://schemas.openxmlformats.org/drawingml/2006/wordprocessingDrawing" xmlns:w10="urn:schemas-microsoft-com:office:word" xmlns:w="http://schemas.openxmlformats.org/wordprocessingml/2006/main" xmlns:w14="http://schemas.microsoft.com/office/word/2010/wordml" xmlns:wpg="http://schemas.microsoft.com/office/word/2010/wordprocessingGroup" xmlns:wpi="http://schemas.microsoft.com/office/word/2010/wordprocessingInk" xmlns:wne="http://schemas.microsoft.com/office/word/2006/wordml" xmlns:wps="http://schemas.microsoft.com/office/word/2010/wordprocessingShape" mc:Ignorable="w14 wp14">
+  <w:p>
+    <w:pPr>
+      <w:pStyle w:val="Piedepgina"/>
+    </w:pPr>
+  </w:p>
+</w:ftr>
+</file>
+
 <file path=word/footnotes.xml><?xml version="1.0" encoding="utf-8"?>
 <w:footnotes xmlns:wpc="http://schemas.microsoft.com/office/word/2010/wordprocessingCanvas" xmlns:mc="http://schemas.openxmlformats.org/markup-compatibility/2006" xmlns:o="urn:schemas-microsoft-com:office:office" xmlns:r="http://schemas.openxmlformats.org/officeDocument/2006/relationships" xmlns:m="http://schemas.openxmlformats.org/officeDocument/2006/math" xmlns:v="urn:schemas-microsoft-com:vml" xmlns:wp14="http://schemas.microsoft.com/office/word/2010/wordprocessingDrawing" xmlns:wp="http://schemas.openxmlformats.org/drawingml/2006/wordprocessingDrawing" xmlns:w10="urn:schemas-microsoft-com:office:word" xmlns:w="http://schemas.openxmlformats.org/wordprocessingml/2006/main" xmlns:w14="http://schemas.microsoft.com/office/word/2010/wordml" xmlns:wpg="http://schemas.microsoft.com/office/word/2010/wordprocessingGroup" xmlns:wpi="http://schemas.microsoft.com/office/word/2010/wordprocessingInk" xmlns:wne="http://schemas.microsoft.com/office/word/2006/wordml" xmlns:wps="http://schemas.microsoft.com/office/word/2010/wordprocessingShape" mc:Ignorable="w14 wp14">
   <w:footnote w:type="separator" w:id="-1">
@@ -7458,6 +7467,16 @@
 </file>
 
 <file path=word/header1.xml><?xml version="1.0" encoding="utf-8"?>
+<w:hdr xmlns:wpc="http://schemas.microsoft.com/office/word/2010/wordprocessingCanvas" xmlns:mc="http://schemas.openxmlformats.org/markup-compatibility/2006" xmlns:o="urn:schemas-microsoft-com:office:office" xmlns:r="http://schemas.openxmlformats.org/officeDocument/2006/relationships" xmlns:m="http://schemas.openxmlformats.org/officeDocument/2006/math" xmlns:v="urn:schemas-microsoft-com:vml" xmlns:wp14="http://schemas.microsoft.com/office/word/2010/wordprocessingDrawing" xmlns:wp="http://schemas.openxmlformats.org/drawingml/2006/wordprocessingDrawing" xmlns:w10="urn:schemas-microsoft-com:office:word" xmlns:w="http://schemas.openxmlformats.org/wordprocessingml/2006/main" xmlns:w14="http://schemas.microsoft.com/office/word/2010/wordml" xmlns:wpg="http://schemas.microsoft.com/office/word/2010/wordprocessingGroup" xmlns:wpi="http://schemas.microsoft.com/office/word/2010/wordprocessingInk" xmlns:wne="http://schemas.microsoft.com/office/word/2006/wordml" xmlns:wps="http://schemas.microsoft.com/office/word/2010/wordprocessingShape" mc:Ignorable="w14 wp14">
+  <w:p>
+    <w:pPr>
+      <w:pStyle w:val="Encabezado"/>
+    </w:pPr>
+  </w:p>
+</w:hdr>
+</file>
+
+<file path=word/header2.xml><?xml version="1.0" encoding="utf-8"?>
 <w:hdr xmlns:wpc="http://schemas.microsoft.com/office/word/2010/wordprocessingCanvas" xmlns:mc="http://schemas.openxmlformats.org/markup-compatibility/2006" xmlns:o="urn:schemas-microsoft-com:office:office" xmlns:r="http://schemas.openxmlformats.org/officeDocument/2006/relationships" xmlns:m="http://schemas.openxmlformats.org/officeDocument/2006/math" xmlns:v="urn:schemas-microsoft-com:vml" xmlns:wp14="http://schemas.microsoft.com/office/word/2010/wordprocessingDrawing" xmlns:wp="http://schemas.openxmlformats.org/drawingml/2006/wordprocessingDrawing" xmlns:w10="urn:schemas-microsoft-com:office:word" xmlns:w="http://schemas.openxmlformats.org/wordprocessingml/2006/main" xmlns:w14="http://schemas.microsoft.com/office/word/2010/wordml" xmlns:wpg="http://schemas.microsoft.com/office/word/2010/wordprocessingGroup" xmlns:wpi="http://schemas.microsoft.com/office/word/2010/wordprocessingInk" xmlns:wne="http://schemas.microsoft.com/office/word/2006/wordml" xmlns:wps="http://schemas.microsoft.com/office/word/2010/wordprocessingShape" mc:Ignorable="w14 wp14">
   <w:p>
     <w:pPr>
@@ -7744,6 +7763,18 @@
         <w:sz w:val="20"/>
         <w:szCs w:val="20"/>
       </w:rPr>
+      <w:t xml:space="preserve">MOCOVI </w:t>
+    </w:r>
+    <w:bookmarkStart w:id="5" w:name="_GoBack"/>
+    <w:bookmarkEnd w:id="5"/>
+    <w:r>
+      <w:rPr>
+        <w:rFonts w:eastAsia="Nimbus Roman No9 L"/>
+        <w:color w:val="7F7F7F" w:themeColor="text1" w:themeTint="80"/>
+        <w:kern w:val="20"/>
+        <w:sz w:val="20"/>
+        <w:szCs w:val="20"/>
+      </w:rPr>
       <w:t>-</w:t>
     </w:r>
     <w:r>
@@ -7776,6 +7807,16 @@
       <w:spacing w:line="276" w:lineRule="auto"/>
     </w:pPr>
   </w:p>
+  <w:p>
+    <w:pPr>
+      <w:pStyle w:val="Encabezado"/>
+    </w:pPr>
+  </w:p>
+</w:hdr>
+</file>
+
+<file path=word/header3.xml><?xml version="1.0" encoding="utf-8"?>
+<w:hdr xmlns:wpc="http://schemas.microsoft.com/office/word/2010/wordprocessingCanvas" xmlns:mc="http://schemas.openxmlformats.org/markup-compatibility/2006" xmlns:o="urn:schemas-microsoft-com:office:office" xmlns:r="http://schemas.openxmlformats.org/officeDocument/2006/relationships" xmlns:m="http://schemas.openxmlformats.org/officeDocument/2006/math" xmlns:v="urn:schemas-microsoft-com:vml" xmlns:wp14="http://schemas.microsoft.com/office/word/2010/wordprocessingDrawing" xmlns:wp="http://schemas.openxmlformats.org/drawingml/2006/wordprocessingDrawing" xmlns:w10="urn:schemas-microsoft-com:office:word" xmlns:w="http://schemas.openxmlformats.org/wordprocessingml/2006/main" xmlns:w14="http://schemas.microsoft.com/office/word/2010/wordml" xmlns:wpg="http://schemas.microsoft.com/office/word/2010/wordprocessingGroup" xmlns:wpi="http://schemas.microsoft.com/office/word/2010/wordprocessingInk" xmlns:wne="http://schemas.microsoft.com/office/word/2006/wordml" xmlns:wps="http://schemas.microsoft.com/office/word/2010/wordprocessingShape" mc:Ignorable="w14 wp14">
   <w:p>
     <w:pPr>
       <w:pStyle w:val="Encabezado"/>
@@ -10727,7 +10768,7 @@
 </file>
 
 <file path=customXml/itemProps2.xml><?xml version="1.0" encoding="utf-8"?>
-<ds:datastoreItem xmlns:ds="http://schemas.openxmlformats.org/officeDocument/2006/customXml" ds:itemID="{432F29C2-0171-44A0-A414-33299BB62A86}">
+<ds:datastoreItem xmlns:ds="http://schemas.openxmlformats.org/officeDocument/2006/customXml" ds:itemID="{C21C7F21-5311-438C-9D37-03A481BD72BA}">
   <ds:schemaRefs>
     <ds:schemaRef ds:uri="http://schemas.openxmlformats.org/officeDocument/2006/bibliography"/>
   </ds:schemaRefs>

</xml_diff>

<commit_message>
ci_participacion_investigacion_extension (servicios web) Suplentes, en el desplegable solo muestra designaciones que tienen licencia dentro del periodo de la designacion suplente.
</commit_message>
<xml_diff>
--- a/www/Manual_SDD_AA.docx
+++ b/www/Manual_SDD_AA.docx
@@ -1901,13 +1901,7 @@
         <w:rPr>
           <w:rFonts w:ascii="Arial" w:hAnsi="Arial" w:cs="Tahoma"/>
         </w:rPr>
-        <w:t>Para hacerlo</w:t>
-      </w:r>
-      <w:r>
-        <w:rPr>
-          <w:rFonts w:ascii="Arial" w:hAnsi="Arial" w:cs="Tahoma"/>
-        </w:rPr>
-        <w:t xml:space="preserve"> de esta manera</w:t>
+        <w:t>Los pasos son los siguientes</w:t>
       </w:r>
       <w:r>
         <w:rPr>
@@ -1975,31 +1969,131 @@
         <w:rPr>
           <w:rFonts w:ascii="Arial" w:hAnsi="Arial" w:cs="Tahoma"/>
         </w:rPr>
-        <w:t>Buscar</w:t>
-      </w:r>
-      <w:r>
-        <w:rPr>
-          <w:rFonts w:ascii="Arial" w:hAnsi="Arial" w:cs="Tahoma"/>
-        </w:rPr>
-        <w:t xml:space="preserve"> la materia </w:t>
-      </w:r>
-      <w:r>
-        <w:rPr>
-          <w:rFonts w:ascii="Arial" w:hAnsi="Arial" w:cs="Tahoma"/>
-        </w:rPr>
-        <w:t>utilizando</w:t>
-      </w:r>
-      <w:r>
-        <w:rPr>
-          <w:rFonts w:ascii="Arial" w:hAnsi="Arial" w:cs="Tahoma"/>
-        </w:rPr>
-        <w:t xml:space="preserve"> los filtros que necesite: Unidad Académica, Carrera, Plan, Nombre Materia</w:t>
+        <w:t>Seleccionar el Departamento al que pertenece la materia. También se pueden agregar más filtros para buscar la materia deseada (</w:t>
+      </w:r>
+      <w:r>
+        <w:rPr>
+          <w:rFonts w:ascii="Arial" w:hAnsi="Arial" w:cs="Tahoma"/>
+        </w:rPr>
+        <w:t>Unidad Académica, Carrera, Plan, Nombre Materia</w:t>
+      </w:r>
+      <w:r>
+        <w:rPr>
+          <w:rFonts w:ascii="Arial" w:hAnsi="Arial" w:cs="Tahoma"/>
+        </w:rPr>
+        <w:t>)</w:t>
       </w:r>
       <w:r>
         <w:rPr>
           <w:rFonts w:ascii="Arial" w:hAnsi="Arial" w:cs="Tahoma"/>
         </w:rPr>
         <w:t>.</w:t>
+      </w:r>
+    </w:p>
+    <w:p>
+      <w:pPr>
+        <w:pStyle w:val="Prrafodelista"/>
+        <w:jc w:val="both"/>
+        <w:rPr>
+          <w:rFonts w:ascii="Arial" w:hAnsi="Arial" w:cs="Tahoma"/>
+        </w:rPr>
+      </w:pPr>
+      <w:r>
+        <w:rPr>
+          <w:rFonts w:ascii="Arial" w:hAnsi="Arial" w:cs="Tahoma"/>
+          <w:noProof/>
+          <w:lang w:eastAsia="es-AR" w:bidi="ar-SA"/>
+        </w:rPr>
+        <w:drawing>
+          <wp:inline distT="0" distB="0" distL="0" distR="0" wp14:anchorId="338785F9" wp14:editId="712B7201">
+            <wp:extent cx="4868644" cy="1438275"/>
+            <wp:effectExtent l="0" t="0" r="8255" b="0"/>
+            <wp:docPr id="2" name="Imagen 2"/>
+            <wp:cNvGraphicFramePr>
+              <a:graphicFrameLocks xmlns:a="http://schemas.openxmlformats.org/drawingml/2006/main" noChangeAspect="1"/>
+            </wp:cNvGraphicFramePr>
+            <a:graphic xmlns:a="http://schemas.openxmlformats.org/drawingml/2006/main">
+              <a:graphicData uri="http://schemas.openxmlformats.org/drawingml/2006/picture">
+                <pic:pic xmlns:pic="http://schemas.openxmlformats.org/drawingml/2006/picture">
+                  <pic:nvPicPr>
+                    <pic:cNvPr id="0" name="Picture 1"/>
+                    <pic:cNvPicPr>
+                      <a:picLocks noChangeAspect="1" noChangeArrowheads="1"/>
+                    </pic:cNvPicPr>
+                  </pic:nvPicPr>
+                  <pic:blipFill>
+                    <a:blip r:embed="rId13">
+                      <a:extLst>
+                        <a:ext uri="{28A0092B-C50C-407E-A947-70E740481C1C}">
+                          <a14:useLocalDpi xmlns:a14="http://schemas.microsoft.com/office/drawing/2010/main" val="0"/>
+                        </a:ext>
+                      </a:extLst>
+                    </a:blip>
+                    <a:srcRect/>
+                    <a:stretch>
+                      <a:fillRect/>
+                    </a:stretch>
+                  </pic:blipFill>
+                  <pic:spPr bwMode="auto">
+                    <a:xfrm>
+                      <a:off x="0" y="0"/>
+                      <a:ext cx="4868644" cy="1438275"/>
+                    </a:xfrm>
+                    <a:prstGeom prst="rect">
+                      <a:avLst/>
+                    </a:prstGeom>
+                    <a:noFill/>
+                    <a:ln>
+                      <a:noFill/>
+                    </a:ln>
+                  </pic:spPr>
+                </pic:pic>
+              </a:graphicData>
+            </a:graphic>
+          </wp:inline>
+        </w:drawing>
+      </w:r>
+    </w:p>
+    <w:p>
+      <w:pPr>
+        <w:ind w:left="360"/>
+        <w:jc w:val="both"/>
+        <w:rPr>
+          <w:rFonts w:ascii="Arial" w:hAnsi="Arial" w:cs="Tahoma"/>
+        </w:rPr>
+      </w:pPr>
+      <w:r>
+        <w:rPr>
+          <w:rFonts w:ascii="Arial" w:hAnsi="Arial" w:cs="Tahoma"/>
+        </w:rPr>
+        <w:t xml:space="preserve">En el listado solo aparecerán las materias que tengan asignado el departamento al que corresponden. Si la materia no aparece entonces ir a </w:t>
+      </w:r>
+      <w:r>
+        <w:rPr>
+          <w:rFonts w:ascii="Arial" w:hAnsi="Arial" w:cs="Tahoma"/>
+          <w:b/>
+        </w:rPr>
+        <w:t xml:space="preserve">Actualización </w:t>
+      </w:r>
+      <w:r>
+        <w:rPr>
+          <w:rFonts w:ascii="Arial" w:hAnsi="Arial" w:cs="Tahoma"/>
+          <w:b/>
+        </w:rPr>
+        <w:sym w:font="Wingdings" w:char="F0E0"/>
+      </w:r>
+      <w:r>
+        <w:rPr>
+          <w:rFonts w:ascii="Arial" w:hAnsi="Arial" w:cs="Tahoma"/>
+          <w:b/>
+        </w:rPr>
+        <w:t xml:space="preserve"> Materias</w:t>
+      </w:r>
+      <w:r>
+        <w:rPr>
+          <w:rFonts w:ascii="Arial" w:hAnsi="Arial" w:cs="Tahoma"/>
+        </w:rPr>
+        <w:t xml:space="preserve"> para asignarle el departamento</w:t>
       </w:r>
     </w:p>
     <w:p>
@@ -2050,7 +2144,7 @@
                     </pic:cNvPicPr>
                   </pic:nvPicPr>
                   <pic:blipFill>
-                    <a:blip r:embed="rId13">
+                    <a:blip r:embed="rId14">
                       <a:extLst>
                         <a:ext uri="{28A0092B-C50C-407E-A947-70E740481C1C}">
                           <a14:useLocalDpi xmlns:a14="http://schemas.microsoft.com/office/drawing/2010/main" val="0"/>
@@ -2091,13 +2185,13 @@
         <w:rPr>
           <w:rFonts w:ascii="Arial" w:hAnsi="Arial" w:cs="Tahoma"/>
         </w:rPr>
-        <w:t>se muestra</w:t>
-      </w:r>
-      <w:r>
-        <w:rPr>
-          <w:rFonts w:ascii="Arial" w:hAnsi="Arial" w:cs="Tahoma"/>
-        </w:rPr>
-        <w:t xml:space="preserve"> a continuación:</w:t>
+        <w:t xml:space="preserve">aparece a </w:t>
+      </w:r>
+      <w:r>
+        <w:rPr>
+          <w:rFonts w:ascii="Arial" w:hAnsi="Arial" w:cs="Tahoma"/>
+        </w:rPr>
+        <w:t>continuación:</w:t>
       </w:r>
     </w:p>
     <w:p>
@@ -2111,7 +2205,7 @@
     </w:p>
     <w:p>
       <w:pPr>
-        <w:jc w:val="both"/>
+        <w:jc w:val="center"/>
         <w:rPr>
           <w:rFonts w:ascii="Arial" w:hAnsi="Arial" w:cs="Tahoma"/>
         </w:rPr>
@@ -2121,11 +2215,12 @@
           <w:rFonts w:ascii="Arial" w:hAnsi="Arial" w:cs="Tahoma"/>
           <w:noProof/>
         </w:rPr>
+        <w:lastRenderedPageBreak/>
         <w:drawing>
-          <wp:inline distT="0" distB="0" distL="0" distR="0" wp14:anchorId="45489004" wp14:editId="0BC9B835">
-            <wp:extent cx="5610225" cy="1133475"/>
-            <wp:effectExtent l="0" t="0" r="9525" b="9525"/>
-            <wp:docPr id="11" name="Imagen 11"/>
+          <wp:inline distT="0" distB="0" distL="0" distR="0">
+            <wp:extent cx="5610225" cy="2362200"/>
+            <wp:effectExtent l="0" t="0" r="9525" b="0"/>
+            <wp:docPr id="9" name="Imagen 9"/>
             <wp:cNvGraphicFramePr>
               <a:graphicFrameLocks xmlns:a="http://schemas.openxmlformats.org/drawingml/2006/main" noChangeAspect="1"/>
             </wp:cNvGraphicFramePr>
@@ -2133,129 +2228,7 @@
               <a:graphicData uri="http://schemas.openxmlformats.org/drawingml/2006/picture">
                 <pic:pic xmlns:pic="http://schemas.openxmlformats.org/drawingml/2006/picture">
                   <pic:nvPicPr>
-                    <pic:cNvPr id="0" name="Picture 6"/>
-                    <pic:cNvPicPr>
-                      <a:picLocks noChangeAspect="1" noChangeArrowheads="1"/>
-                    </pic:cNvPicPr>
-                  </pic:nvPicPr>
-                  <pic:blipFill>
-                    <a:blip r:embed="rId14">
-                      <a:extLst>
-                        <a:ext uri="{28A0092B-C50C-407E-A947-70E740481C1C}">
-                          <a14:useLocalDpi xmlns:a14="http://schemas.microsoft.com/office/drawing/2010/main" val="0"/>
-                        </a:ext>
-                      </a:extLst>
-                    </a:blip>
-                    <a:srcRect/>
-                    <a:stretch>
-                      <a:fillRect/>
-                    </a:stretch>
-                  </pic:blipFill>
-                  <pic:spPr bwMode="auto">
-                    <a:xfrm>
-                      <a:off x="0" y="0"/>
-                      <a:ext cx="5610225" cy="1133475"/>
-                    </a:xfrm>
-                    <a:prstGeom prst="rect">
-                      <a:avLst/>
-                    </a:prstGeom>
-                    <a:noFill/>
-                    <a:ln>
-                      <a:noFill/>
-                    </a:ln>
-                  </pic:spPr>
-                </pic:pic>
-              </a:graphicData>
-            </a:graphic>
-          </wp:inline>
-        </w:drawing>
-      </w:r>
-    </w:p>
-    <w:p>
-      <w:pPr>
-        <w:jc w:val="both"/>
-        <w:rPr>
-          <w:rFonts w:ascii="Arial" w:hAnsi="Arial" w:cs="Tahoma"/>
-        </w:rPr>
-      </w:pPr>
-    </w:p>
-    <w:p>
-      <w:pPr>
-        <w:jc w:val="both"/>
-        <w:rPr>
-          <w:rFonts w:ascii="Arial" w:hAnsi="Arial" w:cs="Tahoma"/>
-        </w:rPr>
-      </w:pPr>
-      <w:r>
-        <w:rPr>
-          <w:rFonts w:ascii="Arial" w:hAnsi="Arial" w:cs="Tahoma"/>
-        </w:rPr>
-        <w:t xml:space="preserve">Indicar el año académico al que corresponderá la asignación de materia y luego presionar el botón </w:t>
-      </w:r>
-      <w:r>
-        <w:rPr>
-          <w:rFonts w:ascii="Arial" w:hAnsi="Arial" w:cs="Tahoma"/>
-          <w:b/>
-        </w:rPr>
-        <w:t>Mostrar</w:t>
-      </w:r>
-      <w:r>
-        <w:rPr>
-          <w:rFonts w:ascii="Arial" w:hAnsi="Arial" w:cs="Tahoma"/>
-          <w:b/>
-        </w:rPr>
-        <w:t xml:space="preserve"> </w:t>
-      </w:r>
-      <w:r>
-        <w:rPr>
-          <w:rFonts w:ascii="Arial" w:hAnsi="Arial" w:cs="Tahoma"/>
-        </w:rPr>
-        <w:t>que aparece a la derecha</w:t>
-      </w:r>
-      <w:r>
-        <w:rPr>
-          <w:rFonts w:ascii="Arial" w:hAnsi="Arial" w:cs="Tahoma"/>
-        </w:rPr>
-        <w:t>.</w:t>
-      </w:r>
-    </w:p>
-    <w:p>
-      <w:pPr>
-        <w:jc w:val="both"/>
-        <w:rPr>
-          <w:rFonts w:ascii="Arial" w:hAnsi="Arial" w:cs="Tahoma"/>
-        </w:rPr>
-      </w:pPr>
-      <w:r>
-        <w:rPr>
-          <w:rFonts w:ascii="Arial" w:hAnsi="Arial" w:cs="Tahoma"/>
-        </w:rPr>
-        <w:t>Por ú</w:t>
-      </w:r>
-      <w:r>
-        <w:rPr>
-          <w:rFonts w:ascii="Arial" w:hAnsi="Arial" w:cs="Tahoma"/>
-        </w:rPr>
-        <w:t xml:space="preserve">ltimo ir agregando de a una las designaciones que se encuentren vinculadas a esa materia para ese año académico utilizando el botón </w:t>
-      </w:r>
-      <w:r>
-        <w:rPr>
-          <w:rFonts w:ascii="Arial" w:hAnsi="Arial" w:cs="Tahoma"/>
-          <w:noProof/>
-        </w:rPr>
-        <w:drawing>
-          <wp:inline distT="0" distB="0" distL="0" distR="0" wp14:anchorId="54AC790F" wp14:editId="77AD09F0">
-            <wp:extent cx="209550" cy="180975"/>
-            <wp:effectExtent l="0" t="0" r="0" b="9525"/>
-            <wp:docPr id="13" name="Imagen 13"/>
-            <wp:cNvGraphicFramePr>
-              <a:graphicFrameLocks xmlns:a="http://schemas.openxmlformats.org/drawingml/2006/main" noChangeAspect="1"/>
-            </wp:cNvGraphicFramePr>
-            <a:graphic xmlns:a="http://schemas.openxmlformats.org/drawingml/2006/main">
-              <a:graphicData uri="http://schemas.openxmlformats.org/drawingml/2006/picture">
-                <pic:pic xmlns:pic="http://schemas.openxmlformats.org/drawingml/2006/picture">
-                  <pic:nvPicPr>
-                    <pic:cNvPr id="0" name="Picture 8"/>
+                    <pic:cNvPr id="0" name="Picture 2"/>
                     <pic:cNvPicPr>
                       <a:picLocks noChangeAspect="1" noChangeArrowheads="1"/>
                     </pic:cNvPicPr>
@@ -2276,7 +2249,7 @@
                   <pic:spPr bwMode="auto">
                     <a:xfrm>
                       <a:off x="0" y="0"/>
-                      <a:ext cx="209550" cy="180975"/>
+                      <a:ext cx="5610225" cy="2362200"/>
                     </a:xfrm>
                     <a:prstGeom prst="rect">
                       <a:avLst/>
@@ -2295,16 +2268,85 @@
     </w:p>
     <w:p>
       <w:pPr>
-        <w:rPr>
-          <w:rFonts w:ascii="Arial" w:hAnsi="Arial" w:cs="Tahoma"/>
-        </w:rPr>
-      </w:pPr>
-      <w:r>
-        <w:rPr>
-          <w:rFonts w:ascii="Arial" w:hAnsi="Arial" w:cs="Tahoma"/>
-        </w:rPr>
-        <w:t xml:space="preserve">Presionar el botón </w:t>
-      </w:r>
+        <w:jc w:val="both"/>
+        <w:rPr>
+          <w:rFonts w:ascii="Arial" w:hAnsi="Arial" w:cs="Tahoma"/>
+        </w:rPr>
+      </w:pPr>
+    </w:p>
+    <w:p>
+      <w:pPr>
+        <w:jc w:val="both"/>
+        <w:rPr>
+          <w:rFonts w:ascii="Arial" w:hAnsi="Arial" w:cs="Tahoma"/>
+        </w:rPr>
+      </w:pPr>
+      <w:r>
+        <w:rPr>
+          <w:rFonts w:ascii="Arial" w:hAnsi="Arial" w:cs="Tahoma"/>
+        </w:rPr>
+        <w:t xml:space="preserve">Indicar el año académico al que corresponderá la asignación de materia y luego presionar el botón </w:t>
+      </w:r>
+      <w:r>
+        <w:rPr>
+          <w:rFonts w:ascii="Arial" w:hAnsi="Arial" w:cs="Tahoma"/>
+        </w:rPr>
+        <w:t>Filtrar</w:t>
+      </w:r>
+      <w:r>
+        <w:rPr>
+          <w:rFonts w:ascii="Arial" w:hAnsi="Arial" w:cs="Tahoma"/>
+        </w:rPr>
+        <w:t>.</w:t>
+      </w:r>
+    </w:p>
+    <w:p>
+      <w:pPr>
+        <w:jc w:val="both"/>
+        <w:rPr>
+          <w:rFonts w:ascii="Arial" w:hAnsi="Arial" w:cs="Tahoma"/>
+        </w:rPr>
+      </w:pPr>
+      <w:r>
+        <w:rPr>
+          <w:rFonts w:ascii="Arial" w:hAnsi="Arial" w:cs="Tahoma"/>
+        </w:rPr>
+        <w:t>A continuación ir</w:t>
+      </w:r>
+      <w:r>
+        <w:rPr>
+          <w:rFonts w:ascii="Arial" w:hAnsi="Arial" w:cs="Tahoma"/>
+        </w:rPr>
+        <w:t xml:space="preserve"> agregando de a una las designaciones que se encuentren vinculadas a esa materia para ese año académico utilizando el botón</w:t>
+      </w:r>
+      <w:r>
+        <w:rPr>
+          <w:rFonts w:ascii="Arial" w:hAnsi="Arial" w:cs="Tahoma"/>
+        </w:rPr>
+        <w:t xml:space="preserve"> Alta</w:t>
+      </w:r>
+      <w:r>
+        <w:rPr>
+          <w:rFonts w:ascii="Arial" w:hAnsi="Arial" w:cs="Tahoma"/>
+        </w:rPr>
+        <w:t>.</w:t>
+      </w:r>
+    </w:p>
+    <w:p>
+      <w:pPr>
+        <w:jc w:val="both"/>
+        <w:rPr>
+          <w:rFonts w:ascii="Arial" w:hAnsi="Arial" w:cs="Tahoma"/>
+        </w:rPr>
+      </w:pPr>
+    </w:p>
+    <w:p>
+      <w:pPr>
+        <w:jc w:val="center"/>
+        <w:rPr>
+          <w:rFonts w:ascii="Arial" w:hAnsi="Arial" w:cs="Tahoma"/>
+        </w:rPr>
+      </w:pPr>
       <w:r>
         <w:rPr>
           <w:rFonts w:ascii="Arial" w:hAnsi="Arial" w:cs="Tahoma"/>
@@ -2312,9 +2354,9 @@
         </w:rPr>
         <w:drawing>
           <wp:inline distT="0" distB="0" distL="0" distR="0">
-            <wp:extent cx="838200" cy="238125"/>
-            <wp:effectExtent l="0" t="0" r="0" b="9525"/>
-            <wp:docPr id="14" name="Imagen 14"/>
+            <wp:extent cx="4162425" cy="2265717"/>
+            <wp:effectExtent l="0" t="0" r="0" b="1270"/>
+            <wp:docPr id="12" name="Imagen 12"/>
             <wp:cNvGraphicFramePr>
               <a:graphicFrameLocks xmlns:a="http://schemas.openxmlformats.org/drawingml/2006/main" noChangeAspect="1"/>
             </wp:cNvGraphicFramePr>
@@ -2322,7 +2364,7 @@
               <a:graphicData uri="http://schemas.openxmlformats.org/drawingml/2006/picture">
                 <pic:pic xmlns:pic="http://schemas.openxmlformats.org/drawingml/2006/picture">
                   <pic:nvPicPr>
-                    <pic:cNvPr id="0" name="Picture 9"/>
+                    <pic:cNvPr id="0" name="Picture 3"/>
                     <pic:cNvPicPr>
                       <a:picLocks noChangeAspect="1" noChangeArrowheads="1"/>
                     </pic:cNvPicPr>
@@ -2343,7 +2385,7 @@
                   <pic:spPr bwMode="auto">
                     <a:xfrm>
                       <a:off x="0" y="0"/>
-                      <a:ext cx="838200" cy="238125"/>
+                      <a:ext cx="4162425" cy="2265717"/>
                     </a:xfrm>
                     <a:prstGeom prst="rect">
                       <a:avLst/>
@@ -2359,31 +2401,44 @@
           </wp:inline>
         </w:drawing>
       </w:r>
-      <w:r>
-        <w:rPr>
-          <w:rFonts w:ascii="Arial" w:hAnsi="Arial" w:cs="Tahoma"/>
-        </w:rPr>
-        <w:t xml:space="preserve"> para g</w:t>
-      </w:r>
-      <w:r>
-        <w:rPr>
-          <w:rFonts w:ascii="Arial" w:hAnsi="Arial" w:cs="Tahoma"/>
-        </w:rPr>
-        <w:t>uardar los cambios</w:t>
-      </w:r>
-      <w:r>
-        <w:rPr>
-          <w:rFonts w:ascii="Arial" w:hAnsi="Arial" w:cs="Tahoma"/>
-        </w:rPr>
-        <w:t>.</w:t>
-      </w:r>
-    </w:p>
-    <w:p>
-      <w:pPr>
-        <w:rPr>
-          <w:rFonts w:ascii="Arial" w:hAnsi="Arial" w:cs="Tahoma"/>
-        </w:rPr>
-      </w:pPr>
+    </w:p>
+    <w:p>
+      <w:pPr>
+        <w:jc w:val="center"/>
+        <w:rPr>
+          <w:rFonts w:ascii="Arial" w:hAnsi="Arial" w:cs="Tahoma"/>
+        </w:rPr>
+      </w:pPr>
+      <w:bookmarkStart w:id="0" w:name="_GoBack"/>
+      <w:bookmarkEnd w:id="0"/>
+    </w:p>
+    <w:p>
+      <w:pPr>
+        <w:jc w:val="both"/>
+        <w:rPr>
+          <w:rFonts w:ascii="Arial" w:hAnsi="Arial" w:cs="Tahoma"/>
+        </w:rPr>
+      </w:pPr>
+      <w:r>
+        <w:rPr>
+          <w:rFonts w:ascii="Arial" w:hAnsi="Arial" w:cs="Tahoma"/>
+        </w:rPr>
+        <w:t>Completar los datos del formulario anterior y luego el botón Agregar.</w:t>
+      </w:r>
+    </w:p>
+    <w:p>
+      <w:pPr>
+        <w:jc w:val="both"/>
+        <w:rPr>
+          <w:rFonts w:ascii="Arial" w:hAnsi="Arial" w:cs="Tahoma"/>
+        </w:rPr>
+      </w:pPr>
+      <w:r>
+        <w:rPr>
+          <w:rFonts w:ascii="Arial" w:hAnsi="Arial" w:cs="Tahoma"/>
+        </w:rPr>
+        <w:t>Agrupar con el mismo módulo a todos los docentes que comparten el mismo grupo de alumnos.</w:t>
+      </w:r>
     </w:p>
     <w:p>
       <w:pPr>
@@ -2407,12 +2462,7 @@
           <w:lang w:val="es-AR" w:eastAsia="zh-CN" w:bidi="hi-IN"/>
         </w:rPr>
       </w:pPr>
-    </w:p>
-    <w:p>
-      <w:pPr>
-        <w:pStyle w:val="NormalWeb"/>
-        <w:spacing w:after="0" w:afterAutospacing="0"/>
-        <w:jc w:val="both"/>
+      <w:r>
         <w:rPr>
           <w:rFonts w:ascii="Trebuchet MS" w:eastAsia="Droid Sans Fallback" w:hAnsi="Trebuchet MS" w:cs="FreeSans"/>
           <w:b/>
@@ -2422,7 +2472,8 @@
           <w:szCs w:val="28"/>
           <w:lang w:val="es-AR" w:eastAsia="zh-CN" w:bidi="hi-IN"/>
         </w:rPr>
-      </w:pPr>
+        <w:t>G</w:t>
+      </w:r>
       <w:r>
         <w:rPr>
           <w:rFonts w:ascii="Trebuchet MS" w:eastAsia="Droid Sans Fallback" w:hAnsi="Trebuchet MS" w:cs="FreeSans"/>
@@ -2433,8 +2484,7 @@
           <w:szCs w:val="28"/>
           <w:lang w:val="es-AR" w:eastAsia="zh-CN" w:bidi="hi-IN"/>
         </w:rPr>
-        <w:lastRenderedPageBreak/>
-        <w:t>G</w:t>
+        <w:t>estió</w:t>
       </w:r>
       <w:r>
         <w:rPr>
@@ -2446,18 +2496,6 @@
           <w:szCs w:val="28"/>
           <w:lang w:val="es-AR" w:eastAsia="zh-CN" w:bidi="hi-IN"/>
         </w:rPr>
-        <w:t>estió</w:t>
-      </w:r>
-      <w:r>
-        <w:rPr>
-          <w:rFonts w:ascii="Trebuchet MS" w:eastAsia="Droid Sans Fallback" w:hAnsi="Trebuchet MS" w:cs="FreeSans"/>
-          <w:b/>
-          <w:color w:val="943634"/>
-          <w:kern w:val="1"/>
-          <w:sz w:val="28"/>
-          <w:szCs w:val="28"/>
-          <w:lang w:val="es-AR" w:eastAsia="zh-CN" w:bidi="hi-IN"/>
-        </w:rPr>
         <w:t>n</w:t>
       </w:r>
     </w:p>
@@ -2525,6 +2563,7 @@
           <w:noProof/>
           <w:lang w:val="es-AR" w:eastAsia="es-AR"/>
         </w:rPr>
+        <w:lastRenderedPageBreak/>
         <w:drawing>
           <wp:inline distT="0" distB="0" distL="0" distR="0">
             <wp:extent cx="5610225" cy="1695450"/>
@@ -2710,9 +2749,9 @@
           <w:lang w:val="es-AR" w:eastAsia="zh-CN" w:bidi="hi-IN"/>
         </w:rPr>
       </w:pPr>
-      <w:bookmarkStart w:id="0" w:name="OLE_LINK9"/>
-      <w:bookmarkStart w:id="1" w:name="OLE_LINK10"/>
-      <w:bookmarkStart w:id="2" w:name="OLE_LINK11"/>
+      <w:bookmarkStart w:id="1" w:name="OLE_LINK9"/>
+      <w:bookmarkStart w:id="2" w:name="OLE_LINK10"/>
+      <w:bookmarkStart w:id="3" w:name="OLE_LINK11"/>
       <w:r>
         <w:rPr>
           <w:rFonts w:ascii="Trebuchet MS" w:eastAsia="Droid Sans Fallback" w:hAnsi="Trebuchet MS" w:cs="FreeSans"/>
@@ -2727,9 +2766,9 @@
         <w:t>Postgrado</w:t>
       </w:r>
     </w:p>
-    <w:bookmarkEnd w:id="0"/>
     <w:bookmarkEnd w:id="1"/>
     <w:bookmarkEnd w:id="2"/>
+    <w:bookmarkEnd w:id="3"/>
     <w:p>
       <w:pPr>
         <w:pStyle w:val="NormalWeb"/>
@@ -2941,7 +2980,6 @@
           <w:szCs w:val="24"/>
           <w:lang w:eastAsia="zh-CN" w:bidi="hi-IN"/>
         </w:rPr>
-        <w:lastRenderedPageBreak/>
         <w:t>Una vez guardado el curso o materia p</w:t>
       </w:r>
       <w:r>
@@ -3261,6 +3299,7 @@
           <w:b/>
           <w:noProof/>
         </w:rPr>
+        <w:lastRenderedPageBreak/>
         <w:drawing>
           <wp:inline distT="0" distB="0" distL="0" distR="0">
             <wp:extent cx="5610225" cy="2105025"/>
@@ -3605,8 +3644,8 @@
           <w:szCs w:val="28"/>
         </w:rPr>
       </w:pPr>
-      <w:bookmarkStart w:id="3" w:name="OLE_LINK1"/>
-      <w:bookmarkStart w:id="4" w:name="OLE_LINK2"/>
+      <w:bookmarkStart w:id="4" w:name="OLE_LINK1"/>
+      <w:bookmarkStart w:id="5" w:name="OLE_LINK2"/>
     </w:p>
     <w:p>
       <w:pPr>
@@ -3983,229 +4022,229 @@
         <w:rPr>
           <w:rFonts w:ascii="Arial" w:hAnsi="Arial" w:cs="Tahoma"/>
         </w:rPr>
+        <w:t>Cuando la</w:t>
+      </w:r>
+      <w:r>
+        <w:rPr>
+          <w:rFonts w:ascii="Arial" w:hAnsi="Arial" w:cs="Tahoma"/>
+        </w:rPr>
+        <w:t xml:space="preserve"> secretaria de la</w:t>
+      </w:r>
+      <w:r>
+        <w:rPr>
+          <w:rFonts w:ascii="Arial" w:hAnsi="Arial" w:cs="Tahoma"/>
+        </w:rPr>
+        <w:t xml:space="preserve"> Secretaría Académica recibe un programa</w:t>
+      </w:r>
+      <w:r>
+        <w:rPr>
+          <w:rFonts w:ascii="Arial" w:hAnsi="Arial" w:cs="Tahoma"/>
+        </w:rPr>
+        <w:t xml:space="preserve"> ya firmado </w:t>
+      </w:r>
+      <w:r>
+        <w:rPr>
+          <w:rFonts w:ascii="Arial" w:hAnsi="Arial" w:cs="Tahoma"/>
+        </w:rPr>
+        <w:t>por los docentes y los directo</w:t>
+      </w:r>
+      <w:r>
+        <w:rPr>
+          <w:rFonts w:ascii="Arial" w:hAnsi="Arial" w:cs="Tahoma"/>
+        </w:rPr>
+        <w:t xml:space="preserve">res o delegados departamentales, selecciona la materia cuyo programa acaba de </w:t>
+      </w:r>
+      <w:r>
+        <w:rPr>
+          <w:rFonts w:ascii="Arial" w:hAnsi="Arial" w:cs="Tahoma"/>
+        </w:rPr>
+        <w:t>recibir</w:t>
+      </w:r>
+      <w:r>
+        <w:rPr>
+          <w:rFonts w:ascii="Arial" w:hAnsi="Arial" w:cs="Tahoma"/>
+        </w:rPr>
+        <w:t xml:space="preserve"> y</w:t>
+      </w:r>
+      <w:r>
+        <w:rPr>
+          <w:rFonts w:ascii="Arial" w:hAnsi="Arial" w:cs="Tahoma"/>
+        </w:rPr>
+        <w:t xml:space="preserve"> </w:t>
+      </w:r>
+      <w:r>
+        <w:rPr>
+          <w:rFonts w:ascii="Arial" w:hAnsi="Arial" w:cs="Tahoma"/>
+        </w:rPr>
+        <w:t>lo</w:t>
+      </w:r>
+      <w:r>
+        <w:rPr>
+          <w:rFonts w:ascii="Arial" w:hAnsi="Arial" w:cs="Tahoma"/>
+        </w:rPr>
+        <w:t xml:space="preserve"> </w:t>
+      </w:r>
+      <w:r>
+        <w:rPr>
+          <w:rFonts w:ascii="Arial" w:hAnsi="Arial" w:cs="Tahoma"/>
+        </w:rPr>
+        <w:t>registra e</w:t>
+      </w:r>
+      <w:r>
+        <w:rPr>
+          <w:rFonts w:ascii="Arial" w:hAnsi="Arial" w:cs="Tahoma"/>
+        </w:rPr>
+        <w:t>n</w:t>
+      </w:r>
+      <w:r>
+        <w:rPr>
+          <w:rFonts w:ascii="Arial" w:hAnsi="Arial" w:cs="Tahoma"/>
+        </w:rPr>
+        <w:t xml:space="preserve"> estado </w:t>
+      </w:r>
+      <w:r>
+        <w:rPr>
+          <w:rFonts w:ascii="Arial" w:hAnsi="Arial" w:cs="Tahoma"/>
+          <w:b/>
+        </w:rPr>
+        <w:t>E</w:t>
+      </w:r>
+      <w:r>
+        <w:rPr>
+          <w:rFonts w:ascii="Arial" w:hAnsi="Arial" w:cs="Tahoma"/>
+        </w:rPr>
+        <w:t xml:space="preserve">, </w:t>
+      </w:r>
+      <w:r>
+        <w:rPr>
+          <w:rFonts w:ascii="Arial" w:hAnsi="Arial" w:cs="Tahoma"/>
+        </w:rPr>
+        <w:t>indica</w:t>
+      </w:r>
+      <w:r>
+        <w:rPr>
+          <w:rFonts w:ascii="Arial" w:hAnsi="Arial" w:cs="Tahoma"/>
+        </w:rPr>
+        <w:t>ndo</w:t>
+      </w:r>
+      <w:r>
+        <w:rPr>
+          <w:rFonts w:ascii="Arial" w:hAnsi="Arial" w:cs="Tahoma"/>
+        </w:rPr>
+        <w:t xml:space="preserve"> </w:t>
+      </w:r>
+      <w:r>
+        <w:rPr>
+          <w:rFonts w:ascii="Arial" w:hAnsi="Arial" w:cs="Tahoma"/>
+        </w:rPr>
+        <w:t>la fecha en que recibe y alguna observación en caso de que</w:t>
+      </w:r>
+      <w:r>
+        <w:rPr>
+          <w:rFonts w:ascii="Arial" w:hAnsi="Arial" w:cs="Tahoma"/>
+        </w:rPr>
+        <w:t xml:space="preserve"> corresponda</w:t>
+      </w:r>
+      <w:r>
+        <w:rPr>
+          <w:rFonts w:ascii="Arial" w:hAnsi="Arial" w:cs="Tahoma"/>
+        </w:rPr>
+        <w:t>.</w:t>
+      </w:r>
+    </w:p>
+    <w:p>
+      <w:pPr>
+        <w:jc w:val="both"/>
+        <w:rPr>
+          <w:rFonts w:ascii="Arial" w:hAnsi="Arial" w:cs="Tahoma"/>
+        </w:rPr>
+      </w:pPr>
+      <w:r>
+        <w:rPr>
+          <w:rFonts w:ascii="Arial" w:hAnsi="Arial" w:cs="Tahoma"/>
+        </w:rPr>
+        <w:t xml:space="preserve">Una vez que la </w:t>
+      </w:r>
+      <w:r>
+        <w:rPr>
+          <w:rFonts w:ascii="Arial" w:hAnsi="Arial" w:cs="Tahoma"/>
+        </w:rPr>
+        <w:t>Secretarí</w:t>
+      </w:r>
+      <w:r>
+        <w:rPr>
+          <w:rFonts w:ascii="Arial" w:hAnsi="Arial" w:cs="Tahoma"/>
+        </w:rPr>
+        <w:t xml:space="preserve">a Académica revisa el programa, si pasa el control </w:t>
+      </w:r>
+      <w:r>
+        <w:rPr>
+          <w:rFonts w:ascii="Arial" w:hAnsi="Arial" w:cs="Tahoma"/>
+        </w:rPr>
+        <w:t xml:space="preserve">registra el </w:t>
+      </w:r>
+      <w:r>
+        <w:rPr>
+          <w:rFonts w:ascii="Arial" w:hAnsi="Arial" w:cs="Tahoma"/>
+        </w:rPr>
+        <w:t xml:space="preserve">programa </w:t>
+      </w:r>
+      <w:r>
+        <w:rPr>
+          <w:rFonts w:ascii="Arial" w:hAnsi="Arial" w:cs="Tahoma"/>
+        </w:rPr>
+        <w:t>en estado</w:t>
+      </w:r>
+      <w:r>
+        <w:rPr>
+          <w:rFonts w:ascii="Arial" w:hAnsi="Arial" w:cs="Tahoma"/>
+        </w:rPr>
+        <w:t xml:space="preserve"> </w:t>
+      </w:r>
+      <w:r>
+        <w:rPr>
+          <w:rFonts w:ascii="Arial" w:hAnsi="Arial" w:cs="Tahoma"/>
+          <w:b/>
+        </w:rPr>
+        <w:t>A</w:t>
+      </w:r>
+      <w:r>
+        <w:rPr>
+          <w:rFonts w:ascii="Arial" w:hAnsi="Arial" w:cs="Tahoma"/>
+        </w:rPr>
+        <w:t xml:space="preserve"> y actualiza la fecha. En este punto el programa puede ser escaneado para su publicación</w:t>
+      </w:r>
+      <w:r>
+        <w:rPr>
+          <w:rFonts w:ascii="Arial" w:hAnsi="Arial" w:cs="Tahoma"/>
+        </w:rPr>
+        <w:t xml:space="preserve"> y</w:t>
+      </w:r>
+      <w:r>
+        <w:rPr>
+          <w:rFonts w:ascii="Arial" w:hAnsi="Arial" w:cs="Tahoma"/>
+        </w:rPr>
+        <w:t xml:space="preserve"> además se puede</w:t>
+      </w:r>
+      <w:r>
+        <w:rPr>
+          <w:rFonts w:ascii="Arial" w:hAnsi="Arial" w:cs="Tahoma"/>
+        </w:rPr>
+        <w:t xml:space="preserve"> pegar el link en el campo link para su posterior acceso.</w:t>
+      </w:r>
+    </w:p>
+    <w:p>
+      <w:pPr>
+        <w:jc w:val="both"/>
+        <w:rPr>
+          <w:rFonts w:ascii="Arial" w:hAnsi="Arial" w:cs="Tahoma"/>
+        </w:rPr>
+      </w:pPr>
+      <w:r>
+        <w:rPr>
+          <w:rFonts w:ascii="Arial" w:hAnsi="Arial" w:cs="Tahoma"/>
+        </w:rPr>
         <w:lastRenderedPageBreak/>
-        <w:t>Cuando la</w:t>
-      </w:r>
-      <w:r>
-        <w:rPr>
-          <w:rFonts w:ascii="Arial" w:hAnsi="Arial" w:cs="Tahoma"/>
-        </w:rPr>
-        <w:t xml:space="preserve"> secretaria de la</w:t>
-      </w:r>
-      <w:r>
-        <w:rPr>
-          <w:rFonts w:ascii="Arial" w:hAnsi="Arial" w:cs="Tahoma"/>
-        </w:rPr>
-        <w:t xml:space="preserve"> Secretaría Académica recibe un programa</w:t>
-      </w:r>
-      <w:r>
-        <w:rPr>
-          <w:rFonts w:ascii="Arial" w:hAnsi="Arial" w:cs="Tahoma"/>
-        </w:rPr>
-        <w:t xml:space="preserve"> ya firmado </w:t>
-      </w:r>
-      <w:r>
-        <w:rPr>
-          <w:rFonts w:ascii="Arial" w:hAnsi="Arial" w:cs="Tahoma"/>
-        </w:rPr>
-        <w:t>por los docentes y los directo</w:t>
-      </w:r>
-      <w:r>
-        <w:rPr>
-          <w:rFonts w:ascii="Arial" w:hAnsi="Arial" w:cs="Tahoma"/>
-        </w:rPr>
-        <w:t xml:space="preserve">res o delegados departamentales, selecciona la materia cuyo programa acaba de </w:t>
-      </w:r>
-      <w:r>
-        <w:rPr>
-          <w:rFonts w:ascii="Arial" w:hAnsi="Arial" w:cs="Tahoma"/>
-        </w:rPr>
-        <w:t>recibir</w:t>
-      </w:r>
-      <w:r>
-        <w:rPr>
-          <w:rFonts w:ascii="Arial" w:hAnsi="Arial" w:cs="Tahoma"/>
-        </w:rPr>
-        <w:t xml:space="preserve"> y</w:t>
-      </w:r>
-      <w:r>
-        <w:rPr>
-          <w:rFonts w:ascii="Arial" w:hAnsi="Arial" w:cs="Tahoma"/>
-        </w:rPr>
-        <w:t xml:space="preserve"> </w:t>
-      </w:r>
-      <w:r>
-        <w:rPr>
-          <w:rFonts w:ascii="Arial" w:hAnsi="Arial" w:cs="Tahoma"/>
-        </w:rPr>
-        <w:t>lo</w:t>
-      </w:r>
-      <w:r>
-        <w:rPr>
-          <w:rFonts w:ascii="Arial" w:hAnsi="Arial" w:cs="Tahoma"/>
-        </w:rPr>
-        <w:t xml:space="preserve"> </w:t>
-      </w:r>
-      <w:r>
-        <w:rPr>
-          <w:rFonts w:ascii="Arial" w:hAnsi="Arial" w:cs="Tahoma"/>
-        </w:rPr>
-        <w:t>registra e</w:t>
-      </w:r>
-      <w:r>
-        <w:rPr>
-          <w:rFonts w:ascii="Arial" w:hAnsi="Arial" w:cs="Tahoma"/>
-        </w:rPr>
-        <w:t>n</w:t>
-      </w:r>
-      <w:r>
-        <w:rPr>
-          <w:rFonts w:ascii="Arial" w:hAnsi="Arial" w:cs="Tahoma"/>
-        </w:rPr>
-        <w:t xml:space="preserve"> estado </w:t>
-      </w:r>
-      <w:r>
-        <w:rPr>
-          <w:rFonts w:ascii="Arial" w:hAnsi="Arial" w:cs="Tahoma"/>
-          <w:b/>
-        </w:rPr>
-        <w:t>E</w:t>
-      </w:r>
-      <w:r>
-        <w:rPr>
-          <w:rFonts w:ascii="Arial" w:hAnsi="Arial" w:cs="Tahoma"/>
-        </w:rPr>
-        <w:t xml:space="preserve">, </w:t>
-      </w:r>
-      <w:r>
-        <w:rPr>
-          <w:rFonts w:ascii="Arial" w:hAnsi="Arial" w:cs="Tahoma"/>
-        </w:rPr>
-        <w:t>indica</w:t>
-      </w:r>
-      <w:r>
-        <w:rPr>
-          <w:rFonts w:ascii="Arial" w:hAnsi="Arial" w:cs="Tahoma"/>
-        </w:rPr>
-        <w:t>ndo</w:t>
-      </w:r>
-      <w:r>
-        <w:rPr>
-          <w:rFonts w:ascii="Arial" w:hAnsi="Arial" w:cs="Tahoma"/>
-        </w:rPr>
-        <w:t xml:space="preserve"> </w:t>
-      </w:r>
-      <w:r>
-        <w:rPr>
-          <w:rFonts w:ascii="Arial" w:hAnsi="Arial" w:cs="Tahoma"/>
-        </w:rPr>
-        <w:t>la fecha en que recibe y alguna observación en caso de que</w:t>
-      </w:r>
-      <w:r>
-        <w:rPr>
-          <w:rFonts w:ascii="Arial" w:hAnsi="Arial" w:cs="Tahoma"/>
-        </w:rPr>
-        <w:t xml:space="preserve"> corresponda</w:t>
-      </w:r>
-      <w:r>
-        <w:rPr>
-          <w:rFonts w:ascii="Arial" w:hAnsi="Arial" w:cs="Tahoma"/>
-        </w:rPr>
-        <w:t>.</w:t>
-      </w:r>
-    </w:p>
-    <w:p>
-      <w:pPr>
-        <w:jc w:val="both"/>
-        <w:rPr>
-          <w:rFonts w:ascii="Arial" w:hAnsi="Arial" w:cs="Tahoma"/>
-        </w:rPr>
-      </w:pPr>
-      <w:r>
-        <w:rPr>
-          <w:rFonts w:ascii="Arial" w:hAnsi="Arial" w:cs="Tahoma"/>
-        </w:rPr>
-        <w:t xml:space="preserve">Una vez que la </w:t>
-      </w:r>
-      <w:r>
-        <w:rPr>
-          <w:rFonts w:ascii="Arial" w:hAnsi="Arial" w:cs="Tahoma"/>
-        </w:rPr>
-        <w:t>Secretarí</w:t>
-      </w:r>
-      <w:r>
-        <w:rPr>
-          <w:rFonts w:ascii="Arial" w:hAnsi="Arial" w:cs="Tahoma"/>
-        </w:rPr>
-        <w:t xml:space="preserve">a Académica revisa el programa, si pasa el control </w:t>
-      </w:r>
-      <w:r>
-        <w:rPr>
-          <w:rFonts w:ascii="Arial" w:hAnsi="Arial" w:cs="Tahoma"/>
-        </w:rPr>
-        <w:t xml:space="preserve">registra el </w:t>
-      </w:r>
-      <w:r>
-        <w:rPr>
-          <w:rFonts w:ascii="Arial" w:hAnsi="Arial" w:cs="Tahoma"/>
-        </w:rPr>
-        <w:t xml:space="preserve">programa </w:t>
-      </w:r>
-      <w:r>
-        <w:rPr>
-          <w:rFonts w:ascii="Arial" w:hAnsi="Arial" w:cs="Tahoma"/>
-        </w:rPr>
-        <w:t>en estado</w:t>
-      </w:r>
-      <w:r>
-        <w:rPr>
-          <w:rFonts w:ascii="Arial" w:hAnsi="Arial" w:cs="Tahoma"/>
-        </w:rPr>
-        <w:t xml:space="preserve"> </w:t>
-      </w:r>
-      <w:r>
-        <w:rPr>
-          <w:rFonts w:ascii="Arial" w:hAnsi="Arial" w:cs="Tahoma"/>
-          <w:b/>
-        </w:rPr>
-        <w:t>A</w:t>
-      </w:r>
-      <w:r>
-        <w:rPr>
-          <w:rFonts w:ascii="Arial" w:hAnsi="Arial" w:cs="Tahoma"/>
-        </w:rPr>
-        <w:t xml:space="preserve"> y actualiza la fecha. En este punto el programa puede ser escaneado para su publicación</w:t>
-      </w:r>
-      <w:r>
-        <w:rPr>
-          <w:rFonts w:ascii="Arial" w:hAnsi="Arial" w:cs="Tahoma"/>
-        </w:rPr>
-        <w:t xml:space="preserve"> y</w:t>
-      </w:r>
-      <w:r>
-        <w:rPr>
-          <w:rFonts w:ascii="Arial" w:hAnsi="Arial" w:cs="Tahoma"/>
-        </w:rPr>
-        <w:t xml:space="preserve"> además se puede</w:t>
-      </w:r>
-      <w:r>
-        <w:rPr>
-          <w:rFonts w:ascii="Arial" w:hAnsi="Arial" w:cs="Tahoma"/>
-        </w:rPr>
-        <w:t xml:space="preserve"> pegar el link en el campo link para su posterior acceso.</w:t>
-      </w:r>
-    </w:p>
-    <w:p>
-      <w:pPr>
-        <w:jc w:val="both"/>
-        <w:rPr>
-          <w:rFonts w:ascii="Arial" w:hAnsi="Arial" w:cs="Tahoma"/>
-        </w:rPr>
-      </w:pPr>
-      <w:r>
-        <w:rPr>
-          <w:rFonts w:ascii="Arial" w:hAnsi="Arial" w:cs="Tahoma"/>
-        </w:rPr>
         <w:t>Si no pasa el control</w:t>
       </w:r>
       <w:r>
@@ -4348,8 +4387,8 @@
         </w:rPr>
       </w:pPr>
     </w:p>
-    <w:bookmarkEnd w:id="3"/>
     <w:bookmarkEnd w:id="4"/>
+    <w:bookmarkEnd w:id="5"/>
     <w:p>
       <w:pPr>
         <w:rPr>
@@ -4821,14 +4860,7 @@
         <w:rPr>
           <w:rFonts w:ascii="Arial" w:hAnsi="Arial" w:cs="Tahoma"/>
         </w:rPr>
-        <w:t xml:space="preserve"> </w:t>
-      </w:r>
-      <w:r>
-        <w:rPr>
-          <w:rFonts w:ascii="Arial" w:hAnsi="Arial" w:cs="Tahoma"/>
-        </w:rPr>
-        <w:lastRenderedPageBreak/>
-        <w:t xml:space="preserve">materias en las que </w:t>
+        <w:t xml:space="preserve"> materias en las que </w:t>
       </w:r>
       <w:r>
         <w:rPr>
@@ -4989,7 +5021,14 @@
         <w:rPr>
           <w:rFonts w:ascii="Arial" w:hAnsi="Arial" w:cs="Tahoma"/>
         </w:rPr>
-        <w:t>D-Director, C-Co-director, A-Asesor, P-Participante</w:t>
+        <w:t xml:space="preserve">D-Director, C-Co-director, A-Asesor, </w:t>
+      </w:r>
+      <w:r>
+        <w:rPr>
+          <w:rFonts w:ascii="Arial" w:hAnsi="Arial" w:cs="Tahoma"/>
+        </w:rPr>
+        <w:lastRenderedPageBreak/>
+        <w:t>P-Participante</w:t>
       </w:r>
       <w:r>
         <w:rPr>
@@ -5577,7 +5616,6 @@
         <w:rPr>
           <w:rFonts w:ascii="Arial" w:hAnsi="Arial" w:cs="Tahoma"/>
         </w:rPr>
-        <w:lastRenderedPageBreak/>
         <w:t xml:space="preserve">(LCOM) </w:t>
       </w:r>
       <w:r>
@@ -5702,6 +5740,7 @@
           <w:b/>
           <w:i/>
         </w:rPr>
+        <w:lastRenderedPageBreak/>
         <w:t xml:space="preserve">A la hora de asociar materias a un docente alcanzará con asociarle </w:t>
       </w:r>
       <w:r>
@@ -6243,7 +6282,6 @@
           <w:rFonts w:ascii="Arial" w:hAnsi="Arial" w:cs="Tahoma"/>
           <w:noProof/>
         </w:rPr>
-        <w:lastRenderedPageBreak/>
         <w:drawing>
           <wp:inline distT="0" distB="0" distL="0" distR="0">
             <wp:extent cx="5610225" cy="2705100"/>
@@ -6705,7 +6743,6 @@
           <w:szCs w:val="24"/>
           <w:lang w:eastAsia="es-AR" w:bidi="ar-SA"/>
         </w:rPr>
-        <w:lastRenderedPageBreak/>
         <w:t>PROBABILIDAD Y ESTADISTICA#PRFCA(597)</w:t>
       </w:r>
     </w:p>
@@ -7006,6 +7043,7 @@
         <w:rPr>
           <w:rFonts w:ascii="Arial" w:hAnsi="Arial" w:cs="Tahoma"/>
         </w:rPr>
+        <w:lastRenderedPageBreak/>
         <w:t xml:space="preserve">En </w:t>
       </w:r>
       <w:r>
@@ -7348,7 +7386,7 @@
         <w:sz w:val="22"/>
         <w:szCs w:val="22"/>
       </w:rPr>
-      <w:t>2</w:t>
+      <w:t>4</w:t>
     </w:r>
     <w:r>
       <w:rPr>
@@ -7415,7 +7453,7 @@
         <w:sz w:val="22"/>
         <w:szCs w:val="22"/>
       </w:rPr>
-      <w:t>10</w:t>
+      <w:t>11</w:t>
     </w:r>
     <w:r>
       <w:rPr>
@@ -7765,8 +7803,6 @@
       </w:rPr>
       <w:t xml:space="preserve">MOCOVI </w:t>
     </w:r>
-    <w:bookmarkStart w:id="5" w:name="_GoBack"/>
-    <w:bookmarkEnd w:id="5"/>
     <w:r>
       <w:rPr>
         <w:rFonts w:eastAsia="Nimbus Roman No9 L"/>
@@ -10768,7 +10804,7 @@
 </file>
 
 <file path=customXml/itemProps2.xml><?xml version="1.0" encoding="utf-8"?>
-<ds:datastoreItem xmlns:ds="http://schemas.openxmlformats.org/officeDocument/2006/customXml" ds:itemID="{C21C7F21-5311-438C-9D37-03A481BD72BA}">
+<ds:datastoreItem xmlns:ds="http://schemas.openxmlformats.org/officeDocument/2006/customXml" ds:itemID="{3DDECA96-9F75-407E-A0E8-982ACBA3CD12}">
   <ds:schemaRefs>
     <ds:schemaRef ds:uri="http://schemas.openxmlformats.org/officeDocument/2006/bibliography"/>
   </ds:schemaRefs>

</xml_diff>